<commit_message>
casi todos los arreglos
</commit_message>
<xml_diff>
--- a/4arreglos/ejercicios sobre vectores y matrices.docx
+++ b/4arreglos/ejercicios sobre vectores y matrices.docx
@@ -5,7 +5,7 @@
     <w:p>
       <w:pPr>
         <w:pStyle w:val="Normal"/>
-        <w:ind w:left="360" w:hanging="0"/>
+        <w:ind w:left="360" w:right="0" w:hanging="0"/>
         <w:rPr>
           <w:b/>
           <w:b/>
@@ -31,8 +31,12 @@
         <w:contextualSpacing/>
         <w:jc w:val="both"/>
         <w:rPr>
-          <w:highlight w:val="none"/>
-          <w:shd w:fill="00A933" w:val="clear"/>
+          <w:rFonts w:ascii="Times New Roman" w:hAnsi="Times New Roman" w:eastAsia="Times New Roman" w:cs="Times New Roman"/>
+          <w:color w:val="000000"/>
+          <w:sz w:val="26"/>
+          <w:szCs w:val="26"/>
+          <w:shd w:fill="00A933" w:val="clear"/>
+          <w:lang w:val="es-ES_tradnl" w:eastAsia="es-CO"/>
         </w:rPr>
       </w:pPr>
       <w:r>
@@ -55,33 +59,26 @@
           <w:shd w:fill="00A933" w:val="clear"/>
           <w:lang w:val="es-ES_tradnl" w:eastAsia="es-CO"/>
         </w:rPr>
-        <w:t>C</w:t>
-      </w:r>
-      <w:r>
-        <w:rPr>
-          <w:rFonts w:eastAsia="Times New Roman" w:cs="Times New Roman" w:ascii="Times New Roman" w:hAnsi="Times New Roman"/>
-          <w:color w:val="000000"/>
-          <w:sz w:val="26"/>
-          <w:szCs w:val="26"/>
-          <w:shd w:fill="00A933" w:val="clear"/>
-          <w:lang w:val="es-ES_tradnl" w:eastAsia="es-CO"/>
-        </w:rPr>
-        <w:t>alcular el promedio de 50 valores almacenados en un vector. Determinar además cuantos son mayores que el promedio, imprimir el promedio, el numero de datos mayores que el promedio y una lista de valores mayores que el promedio.</w:t>
-      </w:r>
-    </w:p>
-    <w:p>
-      <w:pPr>
-        <w:pStyle w:val="ListParagraph"/>
-        <w:numPr>
-          <w:ilvl w:val="0"/>
-          <w:numId w:val="1"/>
-        </w:numPr>
-        <w:spacing w:lineRule="auto" w:line="240" w:before="0" w:after="0"/>
-        <w:contextualSpacing/>
-        <w:jc w:val="both"/>
-        <w:rPr>
-          <w:highlight w:val="none"/>
-          <w:shd w:fill="00A933" w:val="clear"/>
+        <w:t>Calcular el promedio de 50 valores almacenados en un vector. Determinar además cuantos son mayores que el promedio, imprimir el promedio, el numero de datos mayores que el promedio y una lista de valores mayores que el promedio.</w:t>
+      </w:r>
+    </w:p>
+    <w:p>
+      <w:pPr>
+        <w:pStyle w:val="ListParagraph"/>
+        <w:numPr>
+          <w:ilvl w:val="0"/>
+          <w:numId w:val="1"/>
+        </w:numPr>
+        <w:spacing w:lineRule="auto" w:line="240" w:before="0" w:after="0"/>
+        <w:contextualSpacing/>
+        <w:jc w:val="both"/>
+        <w:rPr>
+          <w:rFonts w:ascii="Times New Roman" w:hAnsi="Times New Roman" w:eastAsia="Times New Roman" w:cs="Times New Roman"/>
+          <w:color w:val="000000"/>
+          <w:sz w:val="26"/>
+          <w:szCs w:val="26"/>
+          <w:shd w:fill="00A933" w:val="clear"/>
+          <w:lang w:val="es-ES_tradnl" w:eastAsia="es-CO"/>
         </w:rPr>
       </w:pPr>
       <w:r>
@@ -118,8 +115,12 @@
         <w:contextualSpacing/>
         <w:jc w:val="both"/>
         <w:rPr>
-          <w:highlight w:val="none"/>
-          <w:shd w:fill="00A933" w:val="clear"/>
+          <w:rFonts w:ascii="Times New Roman" w:hAnsi="Times New Roman" w:eastAsia="Times New Roman" w:cs="Times New Roman"/>
+          <w:color w:val="000000"/>
+          <w:sz w:val="26"/>
+          <w:szCs w:val="26"/>
+          <w:shd w:fill="00A933" w:val="clear"/>
+          <w:lang w:val="es-ES_tradnl" w:eastAsia="es-CO"/>
         </w:rPr>
       </w:pPr>
       <w:r>
@@ -145,8 +146,12 @@
         <w:contextualSpacing/>
         <w:jc w:val="both"/>
         <w:rPr>
-          <w:highlight w:val="none"/>
-          <w:shd w:fill="00A933" w:val="clear"/>
+          <w:rFonts w:ascii="Times New Roman" w:hAnsi="Times New Roman" w:eastAsia="Times New Roman" w:cs="Times New Roman"/>
+          <w:color w:val="000000"/>
+          <w:sz w:val="26"/>
+          <w:szCs w:val="26"/>
+          <w:shd w:fill="00A933" w:val="clear"/>
+          <w:lang w:val="es-ES_tradnl" w:eastAsia="es-CO"/>
         </w:rPr>
       </w:pPr>
       <w:r>
@@ -172,8 +177,12 @@
         <w:contextualSpacing/>
         <w:jc w:val="both"/>
         <w:rPr>
-          <w:highlight w:val="none"/>
-          <w:shd w:fill="00A933" w:val="clear"/>
+          <w:rFonts w:ascii="Times New Roman" w:hAnsi="Times New Roman" w:eastAsia="Times New Roman" w:cs="Times New Roman"/>
+          <w:color w:val="000000"/>
+          <w:sz w:val="26"/>
+          <w:szCs w:val="26"/>
+          <w:shd w:fill="00A933" w:val="clear"/>
+          <w:lang w:val="es-ES_tradnl" w:eastAsia="es-CO"/>
         </w:rPr>
       </w:pPr>
       <w:r>
@@ -199,8 +208,12 @@
         <w:contextualSpacing/>
         <w:jc w:val="both"/>
         <w:rPr>
-          <w:highlight w:val="none"/>
-          <w:shd w:fill="00A933" w:val="clear"/>
+          <w:rFonts w:ascii="Times New Roman" w:hAnsi="Times New Roman" w:eastAsia="Times New Roman" w:cs="Times New Roman"/>
+          <w:color w:val="000000"/>
+          <w:sz w:val="26"/>
+          <w:szCs w:val="26"/>
+          <w:shd w:fill="00A933" w:val="clear"/>
+          <w:lang w:val="es-ES_tradnl" w:eastAsia="es-CO"/>
         </w:rPr>
       </w:pPr>
       <w:r>
@@ -226,8 +239,12 @@
         <w:contextualSpacing/>
         <w:jc w:val="both"/>
         <w:rPr>
-          <w:highlight w:val="none"/>
-          <w:shd w:fill="00A933" w:val="clear"/>
+          <w:rFonts w:ascii="Times New Roman" w:hAnsi="Times New Roman" w:eastAsia="Times New Roman" w:cs="Times New Roman"/>
+          <w:color w:val="000000"/>
+          <w:sz w:val="26"/>
+          <w:szCs w:val="26"/>
+          <w:shd w:fill="00A933" w:val="clear"/>
+          <w:lang w:val="es-ES_tradnl" w:eastAsia="es-CO"/>
         </w:rPr>
       </w:pPr>
       <w:r>
@@ -253,8 +270,12 @@
         <w:contextualSpacing/>
         <w:jc w:val="both"/>
         <w:rPr>
-          <w:highlight w:val="none"/>
-          <w:shd w:fill="00A933" w:val="clear"/>
+          <w:rFonts w:ascii="Times New Roman" w:hAnsi="Times New Roman" w:eastAsia="Times New Roman" w:cs="Times New Roman"/>
+          <w:color w:val="000000"/>
+          <w:sz w:val="26"/>
+          <w:szCs w:val="26"/>
+          <w:shd w:fill="00A933" w:val="clear"/>
+          <w:lang w:val="es-ES_tradnl" w:eastAsia="es-CO"/>
         </w:rPr>
       </w:pPr>
       <w:r>
@@ -280,8 +301,12 @@
         <w:contextualSpacing/>
         <w:jc w:val="both"/>
         <w:rPr>
-          <w:highlight w:val="none"/>
-          <w:shd w:fill="00A933" w:val="clear"/>
+          <w:rFonts w:ascii="Times New Roman" w:hAnsi="Times New Roman" w:eastAsia="Times New Roman" w:cs="Times New Roman"/>
+          <w:color w:val="000000"/>
+          <w:sz w:val="26"/>
+          <w:szCs w:val="26"/>
+          <w:shd w:fill="00A933" w:val="clear"/>
+          <w:lang w:val="es-ES_tradnl" w:eastAsia="es-CO"/>
         </w:rPr>
       </w:pPr>
       <w:r>
@@ -307,8 +332,12 @@
         <w:contextualSpacing/>
         <w:jc w:val="both"/>
         <w:rPr>
-          <w:highlight w:val="none"/>
-          <w:shd w:fill="00A933" w:val="clear"/>
+          <w:rFonts w:ascii="Times New Roman" w:hAnsi="Times New Roman" w:eastAsia="Times New Roman" w:cs="Times New Roman"/>
+          <w:color w:val="000000"/>
+          <w:sz w:val="26"/>
+          <w:szCs w:val="26"/>
+          <w:shd w:fill="00A933" w:val="clear"/>
+          <w:lang w:val="es-ES_tradnl" w:eastAsia="es-CO"/>
         </w:rPr>
       </w:pPr>
       <w:r>
@@ -334,8 +363,12 @@
         <w:contextualSpacing/>
         <w:jc w:val="both"/>
         <w:rPr>
-          <w:highlight w:val="none"/>
-          <w:shd w:fill="00A933" w:val="clear"/>
+          <w:rFonts w:ascii="Times New Roman" w:hAnsi="Times New Roman" w:eastAsia="Times New Roman" w:cs="Times New Roman"/>
+          <w:color w:val="000000"/>
+          <w:sz w:val="26"/>
+          <w:szCs w:val="26"/>
+          <w:shd w:fill="00A933" w:val="clear"/>
+          <w:lang w:val="es-ES_tradnl" w:eastAsia="es-CO"/>
         </w:rPr>
       </w:pPr>
       <w:r>
@@ -360,10 +393,7 @@
         <w:spacing w:lineRule="auto" w:line="240" w:before="0" w:after="0"/>
         <w:contextualSpacing/>
         <w:jc w:val="both"/>
-        <w:rPr>
-          <w:highlight w:val="none"/>
-          <w:shd w:fill="00A933" w:val="clear"/>
-        </w:rPr>
+        <w:rPr/>
       </w:pPr>
       <w:r>
         <w:rPr>
@@ -392,7 +422,7 @@
       <w:pPr>
         <w:pStyle w:val="Normal"/>
         <w:spacing w:lineRule="auto" w:line="240" w:before="0" w:after="0"/>
-        <w:ind w:firstLine="750"/>
+        <w:ind w:left="0" w:right="0" w:firstLine="750"/>
         <w:rPr>
           <w:rFonts w:ascii="Times New Roman" w:hAnsi="Times New Roman" w:eastAsia="Times New Roman" w:cs="Times New Roman"/>
           <w:color w:val="000000"/>
@@ -499,15 +529,17 @@
           <w:color w:val="000000"/>
           <w:sz w:val="26"/>
           <w:szCs w:val="26"/>
-          <w:lang w:val="es-ES_tradnl" w:eastAsia="es-CO"/>
-        </w:rPr>
-      </w:pPr>
-      <w:r>
-        <w:rPr>
-          <w:rFonts w:eastAsia="Times New Roman" w:cs="Times New Roman" w:ascii="Times New Roman" w:hAnsi="Times New Roman"/>
-          <w:color w:val="000000"/>
-          <w:sz w:val="26"/>
-          <w:szCs w:val="26"/>
+          <w:shd w:fill="00A933" w:val="clear"/>
+          <w:lang w:val="es-ES_tradnl" w:eastAsia="es-CO"/>
+        </w:rPr>
+      </w:pPr>
+      <w:r>
+        <w:rPr>
+          <w:rFonts w:eastAsia="Times New Roman" w:cs="Times New Roman" w:ascii="Times New Roman" w:hAnsi="Times New Roman"/>
+          <w:color w:val="000000"/>
+          <w:sz w:val="26"/>
+          <w:szCs w:val="26"/>
+          <w:shd w:fill="00A933" w:val="clear"/>
           <w:lang w:val="es-ES_tradnl" w:eastAsia="es-CO"/>
         </w:rPr>
         <w:t>Hacer un algoritmo y programa que almacene números en una matriz de 5 * 6. Imprimir la suma de los números almacenados en la matriz.</w:t>
@@ -528,15 +560,17 @@
           <w:color w:val="000000"/>
           <w:sz w:val="26"/>
           <w:szCs w:val="26"/>
-          <w:lang w:val="es-ES_tradnl" w:eastAsia="es-CO"/>
-        </w:rPr>
-      </w:pPr>
-      <w:r>
-        <w:rPr>
-          <w:rFonts w:eastAsia="Times New Roman" w:cs="Times New Roman" w:ascii="Times New Roman" w:hAnsi="Times New Roman"/>
-          <w:color w:val="000000"/>
-          <w:sz w:val="26"/>
-          <w:szCs w:val="26"/>
+          <w:shd w:fill="00A933" w:val="clear"/>
+          <w:lang w:val="es-ES_tradnl" w:eastAsia="es-CO"/>
+        </w:rPr>
+      </w:pPr>
+      <w:r>
+        <w:rPr>
+          <w:rFonts w:eastAsia="Times New Roman" w:cs="Times New Roman" w:ascii="Times New Roman" w:hAnsi="Times New Roman"/>
+          <w:color w:val="000000"/>
+          <w:sz w:val="26"/>
+          <w:szCs w:val="26"/>
+          <w:shd w:fill="00A933" w:val="clear"/>
           <w:lang w:val="es-ES_tradnl" w:eastAsia="es-CO"/>
         </w:rPr>
         <w:t>Hacer un algoritmo y programa que llene una matriz de 10 * 10 y determine la posición [renglón ,columna] del numero mayor almacenado en la matriz. Los números son diferentes.</w:t>
@@ -557,15 +591,17 @@
           <w:color w:val="000000"/>
           <w:sz w:val="26"/>
           <w:szCs w:val="26"/>
-          <w:lang w:val="es-ES_tradnl" w:eastAsia="es-CO"/>
-        </w:rPr>
-      </w:pPr>
-      <w:r>
-        <w:rPr>
-          <w:rFonts w:eastAsia="Times New Roman" w:cs="Times New Roman" w:ascii="Times New Roman" w:hAnsi="Times New Roman"/>
-          <w:color w:val="000000"/>
-          <w:sz w:val="26"/>
-          <w:szCs w:val="26"/>
+          <w:shd w:fill="00A933" w:val="clear"/>
+          <w:lang w:val="es-ES_tradnl" w:eastAsia="es-CO"/>
+        </w:rPr>
+      </w:pPr>
+      <w:r>
+        <w:rPr>
+          <w:rFonts w:eastAsia="Times New Roman" w:cs="Times New Roman" w:ascii="Times New Roman" w:hAnsi="Times New Roman"/>
+          <w:color w:val="000000"/>
+          <w:sz w:val="26"/>
+          <w:szCs w:val="26"/>
+          <w:shd w:fill="00A933" w:val="clear"/>
           <w:lang w:val="es-ES_tradnl" w:eastAsia="es-CO"/>
         </w:rPr>
         <w:t>Hacer un algoritmo y programa que llene una matriz de 7 * 7. Calcular  la suma de cada renglón y almacenarla en un vector, la suma de cada columna y almacenarla en otro vector.</w:t>
@@ -586,15 +622,18 @@
           <w:color w:val="000000"/>
           <w:sz w:val="26"/>
           <w:szCs w:val="26"/>
-          <w:lang w:val="es-ES_tradnl" w:eastAsia="es-CO"/>
-        </w:rPr>
-      </w:pPr>
-      <w:r>
-        <w:rPr>
-          <w:rFonts w:eastAsia="Times New Roman" w:cs="Times New Roman" w:ascii="Times New Roman" w:hAnsi="Times New Roman"/>
-          <w:color w:val="000000"/>
-          <w:sz w:val="26"/>
-          <w:szCs w:val="26"/>
+          <w:highlight w:val="none"/>
+          <w:shd w:fill="00A933" w:val="clear"/>
+          <w:lang w:val="es-ES_tradnl" w:eastAsia="es-CO"/>
+        </w:rPr>
+      </w:pPr>
+      <w:r>
+        <w:rPr>
+          <w:rFonts w:eastAsia="Times New Roman" w:cs="Times New Roman" w:ascii="Times New Roman" w:hAnsi="Times New Roman"/>
+          <w:color w:val="000000"/>
+          <w:sz w:val="26"/>
+          <w:szCs w:val="26"/>
+          <w:shd w:fill="00A933" w:val="clear"/>
           <w:lang w:val="es-ES_tradnl" w:eastAsia="es-CO"/>
         </w:rPr>
         <w:t>Hacer un algoritmo y programa que llene una matriz de 20 * 20. Sumar las columnas e imprimir que columna tuvo la máxima suma y la suma de esa columna.</w:t>
@@ -615,15 +654,18 @@
           <w:color w:val="000000"/>
           <w:sz w:val="26"/>
           <w:szCs w:val="26"/>
-          <w:lang w:val="es-ES_tradnl" w:eastAsia="es-CO"/>
-        </w:rPr>
-      </w:pPr>
-      <w:r>
-        <w:rPr>
-          <w:rFonts w:eastAsia="Times New Roman" w:cs="Times New Roman" w:ascii="Times New Roman" w:hAnsi="Times New Roman"/>
-          <w:color w:val="000000"/>
-          <w:sz w:val="26"/>
-          <w:szCs w:val="26"/>
+          <w:highlight w:val="none"/>
+          <w:shd w:fill="00A933" w:val="clear"/>
+          <w:lang w:val="es-ES_tradnl" w:eastAsia="es-CO"/>
+        </w:rPr>
+      </w:pPr>
+      <w:r>
+        <w:rPr>
+          <w:rFonts w:eastAsia="Times New Roman" w:cs="Times New Roman" w:ascii="Times New Roman" w:hAnsi="Times New Roman"/>
+          <w:color w:val="000000"/>
+          <w:sz w:val="26"/>
+          <w:szCs w:val="26"/>
+          <w:shd w:fill="00A933" w:val="clear"/>
           <w:lang w:val="es-ES_tradnl" w:eastAsia="es-CO"/>
         </w:rPr>
         <w:t>Hacer un algoritmo y programa que llene una matriz de 5 * 5 y que almacene la diagonal principal en un vector. Imprimir el vector resultante.</w:t>
@@ -644,15 +686,18 @@
           <w:color w:val="000000"/>
           <w:sz w:val="26"/>
           <w:szCs w:val="26"/>
-          <w:lang w:val="es-ES_tradnl" w:eastAsia="es-CO"/>
-        </w:rPr>
-      </w:pPr>
-      <w:r>
-        <w:rPr>
-          <w:rFonts w:eastAsia="Times New Roman" w:cs="Times New Roman" w:ascii="Times New Roman" w:hAnsi="Times New Roman"/>
-          <w:color w:val="000000"/>
-          <w:sz w:val="26"/>
-          <w:szCs w:val="26"/>
+          <w:highlight w:val="none"/>
+          <w:shd w:fill="00A933" w:val="clear"/>
+          <w:lang w:val="es-ES_tradnl" w:eastAsia="es-CO"/>
+        </w:rPr>
+      </w:pPr>
+      <w:r>
+        <w:rPr>
+          <w:rFonts w:eastAsia="Times New Roman" w:cs="Times New Roman" w:ascii="Times New Roman" w:hAnsi="Times New Roman"/>
+          <w:color w:val="000000"/>
+          <w:sz w:val="26"/>
+          <w:szCs w:val="26"/>
+          <w:shd w:fill="00A933" w:val="clear"/>
           <w:lang w:val="es-ES_tradnl" w:eastAsia="es-CO"/>
         </w:rPr>
         <w:t>Hacer un algoritmo y programa que llene una matriz de 10 * 10 y que almacene en la diagonal principal unos y en las demás posiciones ceros.</w:t>
@@ -673,15 +718,18 @@
           <w:color w:val="000000"/>
           <w:sz w:val="26"/>
           <w:szCs w:val="26"/>
-          <w:lang w:val="es-ES_tradnl" w:eastAsia="es-CO"/>
-        </w:rPr>
-      </w:pPr>
-      <w:r>
-        <w:rPr>
-          <w:rFonts w:eastAsia="Times New Roman" w:cs="Times New Roman" w:ascii="Times New Roman" w:hAnsi="Times New Roman"/>
-          <w:color w:val="000000"/>
-          <w:sz w:val="26"/>
-          <w:szCs w:val="26"/>
+          <w:highlight w:val="none"/>
+          <w:shd w:fill="00A933" w:val="clear"/>
+          <w:lang w:val="es-ES_tradnl" w:eastAsia="es-CO"/>
+        </w:rPr>
+      </w:pPr>
+      <w:r>
+        <w:rPr>
+          <w:rFonts w:eastAsia="Times New Roman" w:cs="Times New Roman" w:ascii="Times New Roman" w:hAnsi="Times New Roman"/>
+          <w:color w:val="000000"/>
+          <w:sz w:val="26"/>
+          <w:szCs w:val="26"/>
+          <w:shd w:fill="00A933" w:val="clear"/>
           <w:lang w:val="es-ES_tradnl" w:eastAsia="es-CO"/>
         </w:rPr>
         <w:t>Hacer un algoritmo y programa que llene una matriz de 6 * 8 y que almacene toda la matriz en un vector. Imprimir el vector resultante.</w:t>
@@ -702,15 +750,18 @@
           <w:color w:val="000000"/>
           <w:sz w:val="26"/>
           <w:szCs w:val="26"/>
-          <w:lang w:val="es-ES_tradnl" w:eastAsia="es-CO"/>
-        </w:rPr>
-      </w:pPr>
-      <w:r>
-        <w:rPr>
-          <w:rFonts w:eastAsia="Times New Roman" w:cs="Times New Roman" w:ascii="Times New Roman" w:hAnsi="Times New Roman"/>
-          <w:color w:val="000000"/>
-          <w:sz w:val="26"/>
-          <w:szCs w:val="26"/>
+          <w:highlight w:val="none"/>
+          <w:shd w:fill="00A933" w:val="clear"/>
+          <w:lang w:val="es-ES_tradnl" w:eastAsia="es-CO"/>
+        </w:rPr>
+      </w:pPr>
+      <w:r>
+        <w:rPr>
+          <w:rFonts w:eastAsia="Times New Roman" w:cs="Times New Roman" w:ascii="Times New Roman" w:hAnsi="Times New Roman"/>
+          <w:color w:val="000000"/>
+          <w:sz w:val="26"/>
+          <w:szCs w:val="26"/>
+          <w:shd w:fill="00A933" w:val="clear"/>
           <w:lang w:val="es-ES_tradnl" w:eastAsia="es-CO"/>
         </w:rPr>
         <w:t>Hacer un algoritmo y programa que llene una matriz de 8 * 8, que almacene la suma de los renglones y la suma de las columnas en un vector. Imprimir el vector resultante.</w:t>
@@ -731,15 +782,18 @@
           <w:color w:val="000000"/>
           <w:sz w:val="26"/>
           <w:szCs w:val="26"/>
-          <w:lang w:val="es-ES_tradnl" w:eastAsia="es-CO"/>
-        </w:rPr>
-      </w:pPr>
-      <w:r>
-        <w:rPr>
-          <w:rFonts w:eastAsia="Times New Roman" w:cs="Times New Roman" w:ascii="Times New Roman" w:hAnsi="Times New Roman"/>
-          <w:color w:val="000000"/>
-          <w:sz w:val="26"/>
-          <w:szCs w:val="26"/>
+          <w:highlight w:val="none"/>
+          <w:shd w:fill="00A933" w:val="clear"/>
+          <w:lang w:val="es-ES_tradnl" w:eastAsia="es-CO"/>
+        </w:rPr>
+      </w:pPr>
+      <w:r>
+        <w:rPr>
+          <w:rFonts w:eastAsia="Times New Roman" w:cs="Times New Roman" w:ascii="Times New Roman" w:hAnsi="Times New Roman"/>
+          <w:color w:val="000000"/>
+          <w:sz w:val="26"/>
+          <w:szCs w:val="26"/>
+          <w:shd w:fill="00A933" w:val="clear"/>
           <w:lang w:val="es-ES_tradnl" w:eastAsia="es-CO"/>
         </w:rPr>
         <w:t>Hacer un algoritmo y programa que llene una matriz de 5 * 6 y que imprima cuantos de los números almacenados son ceros, cuantos son positivos y cuantos son negativos.</w:t>
@@ -760,15 +814,18 @@
           <w:color w:val="000000"/>
           <w:sz w:val="26"/>
           <w:szCs w:val="26"/>
-          <w:lang w:val="es-ES_tradnl" w:eastAsia="es-CO"/>
-        </w:rPr>
-      </w:pPr>
-      <w:r>
-        <w:rPr>
-          <w:rFonts w:eastAsia="Times New Roman" w:cs="Times New Roman" w:ascii="Times New Roman" w:hAnsi="Times New Roman"/>
-          <w:color w:val="000000"/>
-          <w:sz w:val="26"/>
-          <w:szCs w:val="26"/>
+          <w:highlight w:val="none"/>
+          <w:shd w:fill="00A933" w:val="clear"/>
+          <w:lang w:val="es-ES_tradnl" w:eastAsia="es-CO"/>
+        </w:rPr>
+      </w:pPr>
+      <w:r>
+        <w:rPr>
+          <w:rFonts w:eastAsia="Times New Roman" w:cs="Times New Roman" w:ascii="Times New Roman" w:hAnsi="Times New Roman"/>
+          <w:color w:val="000000"/>
+          <w:sz w:val="26"/>
+          <w:szCs w:val="26"/>
+          <w:shd w:fill="00A933" w:val="clear"/>
           <w:lang w:val="es-ES_tradnl" w:eastAsia="es-CO"/>
         </w:rPr>
         <w:t>Diseñe un pseudocódigo y programa que escriba el numero de la hilera cuya suma sea mayor que las demás hileras. Suponga que todas las hileras suman diferente cantidad.</w:t>
@@ -785,8 +842,11 @@
         <w:contextualSpacing/>
         <w:jc w:val="both"/>
         <w:rPr>
-          <w:sz w:val="26"/>
-          <w:szCs w:val="26"/>
+          <w:rFonts w:ascii="Times New Roman" w:hAnsi="Times New Roman" w:eastAsia="Times New Roman" w:cs="Times New Roman"/>
+          <w:color w:val="000000"/>
+          <w:sz w:val="26"/>
+          <w:szCs w:val="26"/>
+          <w:lang w:val="es-ES_tradnl" w:eastAsia="es-CO"/>
         </w:rPr>
       </w:pPr>
       <w:r>
@@ -891,7 +951,7 @@
       <w:pPr>
         <w:pStyle w:val="ListParagraph"/>
         <w:numPr>
-          <w:ilvl w:val="0"/>
+          <w:ilvl w:val="1"/>
           <w:numId w:val="1"/>
         </w:numPr>
         <w:spacing w:lineRule="auto" w:line="240" w:before="0" w:after="0"/>
@@ -920,7 +980,7 @@
       <w:pPr>
         <w:pStyle w:val="ListParagraph"/>
         <w:numPr>
-          <w:ilvl w:val="0"/>
+          <w:ilvl w:val="1"/>
           <w:numId w:val="1"/>
         </w:numPr>
         <w:spacing w:lineRule="auto" w:line="240" w:before="0" w:after="0"/>
@@ -949,36 +1009,36 @@
       <w:pPr>
         <w:pStyle w:val="ListParagraph"/>
         <w:numPr>
-          <w:ilvl w:val="0"/>
-          <w:numId w:val="1"/>
-        </w:numPr>
-        <w:spacing w:lineRule="auto" w:line="240" w:before="0" w:after="0"/>
-        <w:contextualSpacing/>
-        <w:jc w:val="both"/>
-        <w:rPr>
-          <w:rFonts w:ascii="Times New Roman" w:hAnsi="Times New Roman" w:eastAsia="Times New Roman" w:cs="Times New Roman"/>
-          <w:color w:val="000000"/>
-          <w:sz w:val="26"/>
-          <w:szCs w:val="26"/>
-          <w:lang w:val="es-ES_tradnl" w:eastAsia="es-CO"/>
-        </w:rPr>
-      </w:pPr>
-      <w:r>
-        <w:rPr>
-          <w:rFonts w:eastAsia="Times New Roman" w:cs="Times New Roman" w:ascii="Times New Roman" w:hAnsi="Times New Roman"/>
-          <w:color w:val="000000"/>
-          <w:sz w:val="26"/>
-          <w:szCs w:val="26"/>
-          <w:lang w:val="es-ES_tradnl" w:eastAsia="es-CO"/>
-        </w:rPr>
-        <w:t>2.Las ventas totales para cada uno de  los deportes.</w:t>
-      </w:r>
-    </w:p>
-    <w:p>
-      <w:pPr>
-        <w:pStyle w:val="ListParagraph"/>
-        <w:numPr>
-          <w:ilvl w:val="0"/>
+          <w:ilvl w:val="1"/>
+          <w:numId w:val="1"/>
+        </w:numPr>
+        <w:spacing w:lineRule="auto" w:line="240" w:before="0" w:after="0"/>
+        <w:contextualSpacing/>
+        <w:jc w:val="both"/>
+        <w:rPr>
+          <w:rFonts w:ascii="Times New Roman" w:hAnsi="Times New Roman" w:eastAsia="Times New Roman" w:cs="Times New Roman"/>
+          <w:color w:val="000000"/>
+          <w:sz w:val="26"/>
+          <w:szCs w:val="26"/>
+          <w:lang w:val="es-ES_tradnl" w:eastAsia="es-CO"/>
+        </w:rPr>
+      </w:pPr>
+      <w:r>
+        <w:rPr>
+          <w:rFonts w:eastAsia="Times New Roman" w:cs="Times New Roman" w:ascii="Times New Roman" w:hAnsi="Times New Roman"/>
+          <w:color w:val="000000"/>
+          <w:sz w:val="26"/>
+          <w:szCs w:val="26"/>
+          <w:lang w:val="es-ES_tradnl" w:eastAsia="es-CO"/>
+        </w:rPr>
+        <w:t>Las ventas totales para cada uno de  los deportes.</w:t>
+      </w:r>
+    </w:p>
+    <w:p>
+      <w:pPr>
+        <w:pStyle w:val="ListParagraph"/>
+        <w:numPr>
+          <w:ilvl w:val="1"/>
           <w:numId w:val="1"/>
         </w:numPr>
         <w:spacing w:lineRule="auto" w:line="240" w:before="0" w:after="0"/>
@@ -1260,7 +1320,7 @@
       <w:start w:val="1"/>
       <w:numFmt w:val="none"/>
       <w:suff w:val="nothing"/>
-      <w:lvlText w:val=""/>
+      <w:lvlText w:val="%1"/>
       <w:lvlJc w:val="left"/>
       <w:pPr>
         <w:tabs>
@@ -1273,7 +1333,7 @@
       <w:start w:val="1"/>
       <w:numFmt w:val="none"/>
       <w:suff w:val="nothing"/>
-      <w:lvlText w:val=""/>
+      <w:lvlText w:val="%2"/>
       <w:lvlJc w:val="left"/>
       <w:pPr>
         <w:tabs>
@@ -1286,7 +1346,7 @@
       <w:start w:val="1"/>
       <w:numFmt w:val="none"/>
       <w:suff w:val="nothing"/>
-      <w:lvlText w:val=""/>
+      <w:lvlText w:val="%3"/>
       <w:lvlJc w:val="left"/>
       <w:pPr>
         <w:tabs>
@@ -1299,7 +1359,7 @@
       <w:start w:val="1"/>
       <w:numFmt w:val="none"/>
       <w:suff w:val="nothing"/>
-      <w:lvlText w:val=""/>
+      <w:lvlText w:val="%4"/>
       <w:lvlJc w:val="left"/>
       <w:pPr>
         <w:tabs>
@@ -1312,7 +1372,7 @@
       <w:start w:val="1"/>
       <w:numFmt w:val="none"/>
       <w:suff w:val="nothing"/>
-      <w:lvlText w:val=""/>
+      <w:lvlText w:val="%5"/>
       <w:lvlJc w:val="left"/>
       <w:pPr>
         <w:tabs>
@@ -1325,7 +1385,7 @@
       <w:start w:val="1"/>
       <w:numFmt w:val="none"/>
       <w:suff w:val="nothing"/>
-      <w:lvlText w:val=""/>
+      <w:lvlText w:val="%6"/>
       <w:lvlJc w:val="left"/>
       <w:pPr>
         <w:tabs>
@@ -1338,7 +1398,7 @@
       <w:start w:val="1"/>
       <w:numFmt w:val="none"/>
       <w:suff w:val="nothing"/>
-      <w:lvlText w:val=""/>
+      <w:lvlText w:val="%7"/>
       <w:lvlJc w:val="left"/>
       <w:pPr>
         <w:tabs>
@@ -1351,7 +1411,7 @@
       <w:start w:val="1"/>
       <w:numFmt w:val="none"/>
       <w:suff w:val="nothing"/>
-      <w:lvlText w:val=""/>
+      <w:lvlText w:val="%8"/>
       <w:lvlJc w:val="left"/>
       <w:pPr>
         <w:tabs>
@@ -1364,7 +1424,7 @@
       <w:start w:val="1"/>
       <w:numFmt w:val="none"/>
       <w:suff w:val="nothing"/>
-      <w:lvlText w:val=""/>
+      <w:lvlText w:val="%9"/>
       <w:lvlJc w:val="left"/>
       <w:pPr>
         <w:tabs>
@@ -1388,7 +1448,7 @@
   <w:docDefaults>
     <w:rPrDefault>
       <w:rPr>
-        <w:rFonts w:ascii="Calibri" w:hAnsi="Calibri" w:eastAsia="Calibri" w:cs="" w:asciiTheme="minorHAnsi" w:cstheme="minorBidi" w:eastAsiaTheme="minorHAnsi" w:hAnsiTheme="minorHAnsi"/>
+        <w:rFonts w:ascii="Calibri" w:hAnsi="Calibri" w:eastAsia="Calibri" w:cs="DejaVu Sans"/>
         <w:sz w:val="22"/>
         <w:szCs w:val="22"/>
         <w:lang w:val="es-CO" w:eastAsia="en-US" w:bidi="ar-SA"/>
@@ -1400,391 +1460,21 @@
       </w:pPr>
     </w:pPrDefault>
   </w:docDefaults>
-  <w:latentStyles w:defLockedState="0" w:defUIPriority="99" w:defSemiHidden="0" w:defUnhideWhenUsed="0" w:defQFormat="0" w:count="371">
-    <w:lsdException w:name="Normal" w:uiPriority="0" w:qFormat="1"/>
-    <w:lsdException w:name="heading 1" w:uiPriority="9" w:qFormat="1"/>
-    <w:lsdException w:name="heading 2" w:uiPriority="9" w:semiHidden="1" w:unhideWhenUsed="1" w:qFormat="1"/>
-    <w:lsdException w:name="heading 3" w:uiPriority="9" w:semiHidden="1" w:unhideWhenUsed="1" w:qFormat="1"/>
-    <w:lsdException w:name="heading 4" w:uiPriority="9" w:semiHidden="1" w:unhideWhenUsed="1" w:qFormat="1"/>
-    <w:lsdException w:name="heading 5" w:uiPriority="9" w:semiHidden="1" w:unhideWhenUsed="1" w:qFormat="1"/>
-    <w:lsdException w:name="heading 6" w:uiPriority="9" w:semiHidden="1" w:unhideWhenUsed="1" w:qFormat="1"/>
-    <w:lsdException w:name="heading 7" w:uiPriority="9" w:semiHidden="1" w:unhideWhenUsed="1" w:qFormat="1"/>
-    <w:lsdException w:name="heading 8" w:uiPriority="9" w:semiHidden="1" w:unhideWhenUsed="1" w:qFormat="1"/>
-    <w:lsdException w:name="heading 9" w:uiPriority="9" w:semiHidden="1" w:unhideWhenUsed="1" w:qFormat="1"/>
-    <w:lsdException w:name="index 1" w:semiHidden="1" w:unhideWhenUsed="1"/>
-    <w:lsdException w:name="index 2" w:semiHidden="1" w:unhideWhenUsed="1"/>
-    <w:lsdException w:name="index 3" w:semiHidden="1" w:unhideWhenUsed="1"/>
-    <w:lsdException w:name="index 4" w:semiHidden="1" w:unhideWhenUsed="1"/>
-    <w:lsdException w:name="index 5" w:semiHidden="1" w:unhideWhenUsed="1"/>
-    <w:lsdException w:name="index 6" w:semiHidden="1" w:unhideWhenUsed="1"/>
-    <w:lsdException w:name="index 7" w:semiHidden="1" w:unhideWhenUsed="1"/>
-    <w:lsdException w:name="index 8" w:semiHidden="1" w:unhideWhenUsed="1"/>
-    <w:lsdException w:name="index 9" w:semiHidden="1" w:unhideWhenUsed="1"/>
-    <w:lsdException w:name="toc 1" w:uiPriority="39" w:semiHidden="1" w:unhideWhenUsed="1"/>
-    <w:lsdException w:name="toc 2" w:uiPriority="39" w:semiHidden="1" w:unhideWhenUsed="1"/>
-    <w:lsdException w:name="toc 3" w:uiPriority="39" w:semiHidden="1" w:unhideWhenUsed="1"/>
-    <w:lsdException w:name="toc 4" w:uiPriority="39" w:semiHidden="1" w:unhideWhenUsed="1"/>
-    <w:lsdException w:name="toc 5" w:uiPriority="39" w:semiHidden="1" w:unhideWhenUsed="1"/>
-    <w:lsdException w:name="toc 6" w:uiPriority="39" w:semiHidden="1" w:unhideWhenUsed="1"/>
-    <w:lsdException w:name="toc 7" w:uiPriority="39" w:semiHidden="1" w:unhideWhenUsed="1"/>
-    <w:lsdException w:name="toc 8" w:uiPriority="39" w:semiHidden="1" w:unhideWhenUsed="1"/>
-    <w:lsdException w:name="toc 9" w:uiPriority="39" w:semiHidden="1" w:unhideWhenUsed="1"/>
-    <w:lsdException w:name="Normal Indent" w:semiHidden="1" w:unhideWhenUsed="1"/>
-    <w:lsdException w:name="footnote text" w:semiHidden="1" w:unhideWhenUsed="1"/>
-    <w:lsdException w:name="annotation text" w:semiHidden="1" w:unhideWhenUsed="1"/>
-    <w:lsdException w:name="header" w:semiHidden="1" w:unhideWhenUsed="1"/>
-    <w:lsdException w:name="footer" w:semiHidden="1" w:unhideWhenUsed="1"/>
-    <w:lsdException w:name="index heading" w:semiHidden="1" w:unhideWhenUsed="1"/>
-    <w:lsdException w:name="caption" w:uiPriority="35" w:semiHidden="1" w:unhideWhenUsed="1" w:qFormat="1"/>
-    <w:lsdException w:name="table of figures" w:semiHidden="1" w:unhideWhenUsed="1"/>
-    <w:lsdException w:name="envelope address" w:semiHidden="1" w:unhideWhenUsed="1"/>
-    <w:lsdException w:name="envelope return" w:semiHidden="1" w:unhideWhenUsed="1"/>
-    <w:lsdException w:name="footnote reference" w:semiHidden="1" w:unhideWhenUsed="1"/>
-    <w:lsdException w:name="annotation reference" w:semiHidden="1" w:unhideWhenUsed="1"/>
-    <w:lsdException w:name="line number" w:semiHidden="1" w:unhideWhenUsed="1"/>
-    <w:lsdException w:name="page number" w:semiHidden="1" w:unhideWhenUsed="1"/>
-    <w:lsdException w:name="endnote reference" w:semiHidden="1" w:unhideWhenUsed="1"/>
-    <w:lsdException w:name="endnote text" w:semiHidden="1" w:unhideWhenUsed="1"/>
-    <w:lsdException w:name="table of authorities" w:semiHidden="1" w:unhideWhenUsed="1"/>
-    <w:lsdException w:name="macro" w:semiHidden="1" w:unhideWhenUsed="1"/>
-    <w:lsdException w:name="toa heading" w:semiHidden="1" w:unhideWhenUsed="1"/>
-    <w:lsdException w:name="List" w:semiHidden="1" w:unhideWhenUsed="1"/>
-    <w:lsdException w:name="List Bullet" w:semiHidden="1" w:unhideWhenUsed="1"/>
-    <w:lsdException w:name="List Number" w:semiHidden="1" w:unhideWhenUsed="1"/>
-    <w:lsdException w:name="List 2" w:semiHidden="1" w:unhideWhenUsed="1"/>
-    <w:lsdException w:name="List 3" w:semiHidden="1" w:unhideWhenUsed="1"/>
-    <w:lsdException w:name="List 4" w:semiHidden="1" w:unhideWhenUsed="1"/>
-    <w:lsdException w:name="List 5" w:semiHidden="1" w:unhideWhenUsed="1"/>
-    <w:lsdException w:name="List Bullet 2" w:semiHidden="1" w:unhideWhenUsed="1"/>
-    <w:lsdException w:name="List Bullet 3" w:semiHidden="1" w:unhideWhenUsed="1"/>
-    <w:lsdException w:name="List Bullet 4" w:semiHidden="1" w:unhideWhenUsed="1"/>
-    <w:lsdException w:name="List Bullet 5" w:semiHidden="1" w:unhideWhenUsed="1"/>
-    <w:lsdException w:name="List Number 2" w:semiHidden="1" w:unhideWhenUsed="1"/>
-    <w:lsdException w:name="List Number 3" w:semiHidden="1" w:unhideWhenUsed="1"/>
-    <w:lsdException w:name="List Number 4" w:semiHidden="1" w:unhideWhenUsed="1"/>
-    <w:lsdException w:name="List Number 5" w:semiHidden="1" w:unhideWhenUsed="1"/>
-    <w:lsdException w:name="Title" w:uiPriority="10" w:qFormat="1"/>
-    <w:lsdException w:name="Closing" w:semiHidden="1" w:unhideWhenUsed="1"/>
-    <w:lsdException w:name="Signature" w:semiHidden="1" w:unhideWhenUsed="1"/>
-    <w:lsdException w:name="Default Paragraph Font" w:uiPriority="1" w:semiHidden="1" w:unhideWhenUsed="1"/>
-    <w:lsdException w:name="Body Text" w:semiHidden="1" w:unhideWhenUsed="1"/>
-    <w:lsdException w:name="Body Text Indent" w:semiHidden="1" w:unhideWhenUsed="1"/>
-    <w:lsdException w:name="List Continue" w:semiHidden="1" w:unhideWhenUsed="1"/>
-    <w:lsdException w:name="List Continue 2" w:semiHidden="1" w:unhideWhenUsed="1"/>
-    <w:lsdException w:name="List Continue 3" w:semiHidden="1" w:unhideWhenUsed="1"/>
-    <w:lsdException w:name="List Continue 4" w:semiHidden="1" w:unhideWhenUsed="1"/>
-    <w:lsdException w:name="List Continue 5" w:semiHidden="1" w:unhideWhenUsed="1"/>
-    <w:lsdException w:name="Message Header" w:semiHidden="1" w:unhideWhenUsed="1"/>
-    <w:lsdException w:name="Subtitle" w:uiPriority="11" w:qFormat="1"/>
-    <w:lsdException w:name="Salutation" w:semiHidden="1" w:unhideWhenUsed="1"/>
-    <w:lsdException w:name="Date" w:semiHidden="1" w:unhideWhenUsed="1"/>
-    <w:lsdException w:name="Body Text First Indent" w:semiHidden="1" w:unhideWhenUsed="1"/>
-    <w:lsdException w:name="Body Text First Indent 2" w:semiHidden="1" w:unhideWhenUsed="1"/>
-    <w:lsdException w:name="Note Heading" w:semiHidden="1" w:unhideWhenUsed="1"/>
-    <w:lsdException w:name="Body Text 2" w:semiHidden="1" w:unhideWhenUsed="1"/>
-    <w:lsdException w:name="Body Text 3" w:semiHidden="1" w:unhideWhenUsed="1"/>
-    <w:lsdException w:name="Body Text Indent 2" w:semiHidden="1" w:unhideWhenUsed="1"/>
-    <w:lsdException w:name="Body Text Indent 3" w:semiHidden="1" w:unhideWhenUsed="1"/>
-    <w:lsdException w:name="Block Text" w:semiHidden="1" w:unhideWhenUsed="1"/>
-    <w:lsdException w:name="Hyperlink" w:semiHidden="1" w:unhideWhenUsed="1"/>
-    <w:lsdException w:name="FollowedHyperlink" w:semiHidden="1" w:unhideWhenUsed="1"/>
-    <w:lsdException w:name="Strong" w:uiPriority="22" w:qFormat="1"/>
-    <w:lsdException w:name="Emphasis" w:uiPriority="20" w:qFormat="1"/>
-    <w:lsdException w:name="Document Map" w:semiHidden="1" w:unhideWhenUsed="1"/>
-    <w:lsdException w:name="Plain Text" w:semiHidden="1" w:unhideWhenUsed="1"/>
-    <w:lsdException w:name="E-mail Signature" w:semiHidden="1" w:unhideWhenUsed="1"/>
-    <w:lsdException w:name="HTML Top of Form" w:semiHidden="1" w:unhideWhenUsed="1"/>
-    <w:lsdException w:name="HTML Bottom of Form" w:semiHidden="1" w:unhideWhenUsed="1"/>
-    <w:lsdException w:name="Normal (Web)" w:semiHidden="1" w:unhideWhenUsed="1"/>
-    <w:lsdException w:name="HTML Acronym" w:semiHidden="1" w:unhideWhenUsed="1"/>
-    <w:lsdException w:name="HTML Address" w:semiHidden="1" w:unhideWhenUsed="1"/>
-    <w:lsdException w:name="HTML Cite" w:semiHidden="1" w:unhideWhenUsed="1"/>
-    <w:lsdException w:name="HTML Code" w:semiHidden="1" w:unhideWhenUsed="1"/>
-    <w:lsdException w:name="HTML Definition" w:semiHidden="1" w:unhideWhenUsed="1"/>
-    <w:lsdException w:name="HTML Keyboard" w:semiHidden="1" w:unhideWhenUsed="1"/>
-    <w:lsdException w:name="HTML Preformatted" w:semiHidden="1" w:unhideWhenUsed="1"/>
-    <w:lsdException w:name="HTML Sample" w:semiHidden="1" w:unhideWhenUsed="1"/>
-    <w:lsdException w:name="HTML Typewriter" w:semiHidden="1" w:unhideWhenUsed="1"/>
-    <w:lsdException w:name="HTML Variable" w:semiHidden="1" w:unhideWhenUsed="1"/>
-    <w:lsdException w:name="Normal Table" w:semiHidden="1" w:unhideWhenUsed="1"/>
-    <w:lsdException w:name="annotation subject" w:semiHidden="1" w:unhideWhenUsed="1"/>
-    <w:lsdException w:name="No List" w:semiHidden="1" w:unhideWhenUsed="1"/>
-    <w:lsdException w:name="Outline List 1" w:semiHidden="1" w:unhideWhenUsed="1"/>
-    <w:lsdException w:name="Outline List 2" w:semiHidden="1" w:unhideWhenUsed="1"/>
-    <w:lsdException w:name="Outline List 3" w:semiHidden="1" w:unhideWhenUsed="1"/>
-    <w:lsdException w:name="Table Simple 1" w:semiHidden="1" w:unhideWhenUsed="1"/>
-    <w:lsdException w:name="Table Simple 2" w:semiHidden="1" w:unhideWhenUsed="1"/>
-    <w:lsdException w:name="Table Simple 3" w:semiHidden="1" w:unhideWhenUsed="1"/>
-    <w:lsdException w:name="Table Classic 1" w:semiHidden="1" w:unhideWhenUsed="1"/>
-    <w:lsdException w:name="Table Classic 2" w:semiHidden="1" w:unhideWhenUsed="1"/>
-    <w:lsdException w:name="Table Classic 3" w:semiHidden="1" w:unhideWhenUsed="1"/>
-    <w:lsdException w:name="Table Classic 4" w:semiHidden="1" w:unhideWhenUsed="1"/>
-    <w:lsdException w:name="Table Colorful 1" w:semiHidden="1" w:unhideWhenUsed="1"/>
-    <w:lsdException w:name="Table Colorful 2" w:semiHidden="1" w:unhideWhenUsed="1"/>
-    <w:lsdException w:name="Table Colorful 3" w:semiHidden="1" w:unhideWhenUsed="1"/>
-    <w:lsdException w:name="Table Columns 1" w:semiHidden="1" w:unhideWhenUsed="1"/>
-    <w:lsdException w:name="Table Columns 2" w:semiHidden="1" w:unhideWhenUsed="1"/>
-    <w:lsdException w:name="Table Columns 3" w:semiHidden="1" w:unhideWhenUsed="1"/>
-    <w:lsdException w:name="Table Columns 4" w:semiHidden="1" w:unhideWhenUsed="1"/>
-    <w:lsdException w:name="Table Columns 5" w:semiHidden="1" w:unhideWhenUsed="1"/>
-    <w:lsdException w:name="Table Grid 1" w:semiHidden="1" w:unhideWhenUsed="1"/>
-    <w:lsdException w:name="Table Grid 2" w:semiHidden="1" w:unhideWhenUsed="1"/>
-    <w:lsdException w:name="Table Grid 3" w:semiHidden="1" w:unhideWhenUsed="1"/>
-    <w:lsdException w:name="Table Grid 4" w:semiHidden="1" w:unhideWhenUsed="1"/>
-    <w:lsdException w:name="Table Grid 5" w:semiHidden="1" w:unhideWhenUsed="1"/>
-    <w:lsdException w:name="Table Grid 6" w:semiHidden="1" w:unhideWhenUsed="1"/>
-    <w:lsdException w:name="Table Grid 7" w:semiHidden="1" w:unhideWhenUsed="1"/>
-    <w:lsdException w:name="Table Grid 8" w:semiHidden="1" w:unhideWhenUsed="1"/>
-    <w:lsdException w:name="Table List 1" w:semiHidden="1" w:unhideWhenUsed="1"/>
-    <w:lsdException w:name="Table List 2" w:semiHidden="1" w:unhideWhenUsed="1"/>
-    <w:lsdException w:name="Table List 3" w:semiHidden="1" w:unhideWhenUsed="1"/>
-    <w:lsdException w:name="Table List 4" w:semiHidden="1" w:unhideWhenUsed="1"/>
-    <w:lsdException w:name="Table List 5" w:semiHidden="1" w:unhideWhenUsed="1"/>
-    <w:lsdException w:name="Table List 6" w:semiHidden="1" w:unhideWhenUsed="1"/>
-    <w:lsdException w:name="Table List 7" w:semiHidden="1" w:unhideWhenUsed="1"/>
-    <w:lsdException w:name="Table List 8" w:semiHidden="1" w:unhideWhenUsed="1"/>
-    <w:lsdException w:name="Table 3D effects 1" w:semiHidden="1" w:unhideWhenUsed="1"/>
-    <w:lsdException w:name="Table 3D effects 2" w:semiHidden="1" w:unhideWhenUsed="1"/>
-    <w:lsdException w:name="Table 3D effects 3" w:semiHidden="1" w:unhideWhenUsed="1"/>
-    <w:lsdException w:name="Table Contemporary" w:semiHidden="1" w:unhideWhenUsed="1"/>
-    <w:lsdException w:name="Table Elegant" w:semiHidden="1" w:unhideWhenUsed="1"/>
-    <w:lsdException w:name="Table Professional" w:semiHidden="1" w:unhideWhenUsed="1"/>
-    <w:lsdException w:name="Table Subtle 1" w:semiHidden="1" w:unhideWhenUsed="1"/>
-    <w:lsdException w:name="Table Subtle 2" w:semiHidden="1" w:unhideWhenUsed="1"/>
-    <w:lsdException w:name="Table Web 1" w:semiHidden="1" w:unhideWhenUsed="1"/>
-    <w:lsdException w:name="Table Web 2" w:semiHidden="1" w:unhideWhenUsed="1"/>
-    <w:lsdException w:name="Table Web 3" w:semiHidden="1" w:unhideWhenUsed="1"/>
-    <w:lsdException w:name="Balloon Text" w:semiHidden="1" w:unhideWhenUsed="1"/>
-    <w:lsdException w:name="Table Grid" w:uiPriority="39"/>
-    <w:lsdException w:name="Table Theme" w:semiHidden="1" w:unhideWhenUsed="1"/>
-    <w:lsdException w:name="Placeholder Text" w:semiHidden="1"/>
-    <w:lsdException w:name="No Spacing" w:uiPriority="1" w:qFormat="1"/>
-    <w:lsdException w:name="Light Shading" w:uiPriority="60"/>
-    <w:lsdException w:name="Light List" w:uiPriority="61"/>
-    <w:lsdException w:name="Light Grid" w:uiPriority="62"/>
-    <w:lsdException w:name="Medium Shading 1" w:uiPriority="63"/>
-    <w:lsdException w:name="Medium Shading 2" w:uiPriority="64"/>
-    <w:lsdException w:name="Medium List 1" w:uiPriority="65"/>
-    <w:lsdException w:name="Medium List 2" w:uiPriority="66"/>
-    <w:lsdException w:name="Medium Grid 1" w:uiPriority="67"/>
-    <w:lsdException w:name="Medium Grid 2" w:uiPriority="68"/>
-    <w:lsdException w:name="Medium Grid 3" w:uiPriority="69"/>
-    <w:lsdException w:name="Dark List" w:uiPriority="70"/>
-    <w:lsdException w:name="Colorful Shading" w:uiPriority="71"/>
-    <w:lsdException w:name="Colorful List" w:uiPriority="72"/>
-    <w:lsdException w:name="Colorful Grid" w:uiPriority="73"/>
-    <w:lsdException w:name="Light Shading Accent 1" w:uiPriority="60"/>
-    <w:lsdException w:name="Light List Accent 1" w:uiPriority="61"/>
-    <w:lsdException w:name="Light Grid Accent 1" w:uiPriority="62"/>
-    <w:lsdException w:name="Medium Shading 1 Accent 1" w:uiPriority="63"/>
-    <w:lsdException w:name="Medium Shading 2 Accent 1" w:uiPriority="64"/>
-    <w:lsdException w:name="Medium List 1 Accent 1" w:uiPriority="65"/>
-    <w:lsdException w:name="Revision" w:semiHidden="1"/>
-    <w:lsdException w:name="List Paragraph" w:uiPriority="34" w:qFormat="1"/>
-    <w:lsdException w:name="Quote" w:uiPriority="29" w:qFormat="1"/>
-    <w:lsdException w:name="Intense Quote" w:uiPriority="30" w:qFormat="1"/>
-    <w:lsdException w:name="Medium List 2 Accent 1" w:uiPriority="66"/>
-    <w:lsdException w:name="Medium Grid 1 Accent 1" w:uiPriority="67"/>
-    <w:lsdException w:name="Medium Grid 2 Accent 1" w:uiPriority="68"/>
-    <w:lsdException w:name="Medium Grid 3 Accent 1" w:uiPriority="69"/>
-    <w:lsdException w:name="Dark List Accent 1" w:uiPriority="70"/>
-    <w:lsdException w:name="Colorful Shading Accent 1" w:uiPriority="71"/>
-    <w:lsdException w:name="Colorful List Accent 1" w:uiPriority="72"/>
-    <w:lsdException w:name="Colorful Grid Accent 1" w:uiPriority="73"/>
-    <w:lsdException w:name="Light Shading Accent 2" w:uiPriority="60"/>
-    <w:lsdException w:name="Light List Accent 2" w:uiPriority="61"/>
-    <w:lsdException w:name="Light Grid Accent 2" w:uiPriority="62"/>
-    <w:lsdException w:name="Medium Shading 1 Accent 2" w:uiPriority="63"/>
-    <w:lsdException w:name="Medium Shading 2 Accent 2" w:uiPriority="64"/>
-    <w:lsdException w:name="Medium List 1 Accent 2" w:uiPriority="65"/>
-    <w:lsdException w:name="Medium List 2 Accent 2" w:uiPriority="66"/>
-    <w:lsdException w:name="Medium Grid 1 Accent 2" w:uiPriority="67"/>
-    <w:lsdException w:name="Medium Grid 2 Accent 2" w:uiPriority="68"/>
-    <w:lsdException w:name="Medium Grid 3 Accent 2" w:uiPriority="69"/>
-    <w:lsdException w:name="Dark List Accent 2" w:uiPriority="70"/>
-    <w:lsdException w:name="Colorful Shading Accent 2" w:uiPriority="71"/>
-    <w:lsdException w:name="Colorful List Accent 2" w:uiPriority="72"/>
-    <w:lsdException w:name="Colorful Grid Accent 2" w:uiPriority="73"/>
-    <w:lsdException w:name="Light Shading Accent 3" w:uiPriority="60"/>
-    <w:lsdException w:name="Light List Accent 3" w:uiPriority="61"/>
-    <w:lsdException w:name="Light Grid Accent 3" w:uiPriority="62"/>
-    <w:lsdException w:name="Medium Shading 1 Accent 3" w:uiPriority="63"/>
-    <w:lsdException w:name="Medium Shading 2 Accent 3" w:uiPriority="64"/>
-    <w:lsdException w:name="Medium List 1 Accent 3" w:uiPriority="65"/>
-    <w:lsdException w:name="Medium List 2 Accent 3" w:uiPriority="66"/>
-    <w:lsdException w:name="Medium Grid 1 Accent 3" w:uiPriority="67"/>
-    <w:lsdException w:name="Medium Grid 2 Accent 3" w:uiPriority="68"/>
-    <w:lsdException w:name="Medium Grid 3 Accent 3" w:uiPriority="69"/>
-    <w:lsdException w:name="Dark List Accent 3" w:uiPriority="70"/>
-    <w:lsdException w:name="Colorful Shading Accent 3" w:uiPriority="71"/>
-    <w:lsdException w:name="Colorful List Accent 3" w:uiPriority="72"/>
-    <w:lsdException w:name="Colorful Grid Accent 3" w:uiPriority="73"/>
-    <w:lsdException w:name="Light Shading Accent 4" w:uiPriority="60"/>
-    <w:lsdException w:name="Light List Accent 4" w:uiPriority="61"/>
-    <w:lsdException w:name="Light Grid Accent 4" w:uiPriority="62"/>
-    <w:lsdException w:name="Medium Shading 1 Accent 4" w:uiPriority="63"/>
-    <w:lsdException w:name="Medium Shading 2 Accent 4" w:uiPriority="64"/>
-    <w:lsdException w:name="Medium List 1 Accent 4" w:uiPriority="65"/>
-    <w:lsdException w:name="Medium List 2 Accent 4" w:uiPriority="66"/>
-    <w:lsdException w:name="Medium Grid 1 Accent 4" w:uiPriority="67"/>
-    <w:lsdException w:name="Medium Grid 2 Accent 4" w:uiPriority="68"/>
-    <w:lsdException w:name="Medium Grid 3 Accent 4" w:uiPriority="69"/>
-    <w:lsdException w:name="Dark List Accent 4" w:uiPriority="70"/>
-    <w:lsdException w:name="Colorful Shading Accent 4" w:uiPriority="71"/>
-    <w:lsdException w:name="Colorful List Accent 4" w:uiPriority="72"/>
-    <w:lsdException w:name="Colorful Grid Accent 4" w:uiPriority="73"/>
-    <w:lsdException w:name="Light Shading Accent 5" w:uiPriority="60"/>
-    <w:lsdException w:name="Light List Accent 5" w:uiPriority="61"/>
-    <w:lsdException w:name="Light Grid Accent 5" w:uiPriority="62"/>
-    <w:lsdException w:name="Medium Shading 1 Accent 5" w:uiPriority="63"/>
-    <w:lsdException w:name="Medium Shading 2 Accent 5" w:uiPriority="64"/>
-    <w:lsdException w:name="Medium List 1 Accent 5" w:uiPriority="65"/>
-    <w:lsdException w:name="Medium List 2 Accent 5" w:uiPriority="66"/>
-    <w:lsdException w:name="Medium Grid 1 Accent 5" w:uiPriority="67"/>
-    <w:lsdException w:name="Medium Grid 2 Accent 5" w:uiPriority="68"/>
-    <w:lsdException w:name="Medium Grid 3 Accent 5" w:uiPriority="69"/>
-    <w:lsdException w:name="Dark List Accent 5" w:uiPriority="70"/>
-    <w:lsdException w:name="Colorful Shading Accent 5" w:uiPriority="71"/>
-    <w:lsdException w:name="Colorful List Accent 5" w:uiPriority="72"/>
-    <w:lsdException w:name="Colorful Grid Accent 5" w:uiPriority="73"/>
-    <w:lsdException w:name="Light Shading Accent 6" w:uiPriority="60"/>
-    <w:lsdException w:name="Light List Accent 6" w:uiPriority="61"/>
-    <w:lsdException w:name="Light Grid Accent 6" w:uiPriority="62"/>
-    <w:lsdException w:name="Medium Shading 1 Accent 6" w:uiPriority="63"/>
-    <w:lsdException w:name="Medium Shading 2 Accent 6" w:uiPriority="64"/>
-    <w:lsdException w:name="Medium List 1 Accent 6" w:uiPriority="65"/>
-    <w:lsdException w:name="Medium List 2 Accent 6" w:uiPriority="66"/>
-    <w:lsdException w:name="Medium Grid 1 Accent 6" w:uiPriority="67"/>
-    <w:lsdException w:name="Medium Grid 2 Accent 6" w:uiPriority="68"/>
-    <w:lsdException w:name="Medium Grid 3 Accent 6" w:uiPriority="69"/>
-    <w:lsdException w:name="Dark List Accent 6" w:uiPriority="70"/>
-    <w:lsdException w:name="Colorful Shading Accent 6" w:uiPriority="71"/>
-    <w:lsdException w:name="Colorful List Accent 6" w:uiPriority="72"/>
-    <w:lsdException w:name="Colorful Grid Accent 6" w:uiPriority="73"/>
-    <w:lsdException w:name="Subtle Emphasis" w:uiPriority="19" w:qFormat="1"/>
-    <w:lsdException w:name="Intense Emphasis" w:uiPriority="21" w:qFormat="1"/>
-    <w:lsdException w:name="Subtle Reference" w:uiPriority="31" w:qFormat="1"/>
-    <w:lsdException w:name="Intense Reference" w:uiPriority="32" w:qFormat="1"/>
-    <w:lsdException w:name="Book Title" w:uiPriority="33" w:qFormat="1"/>
-    <w:lsdException w:name="Bibliography" w:uiPriority="37" w:semiHidden="1" w:unhideWhenUsed="1"/>
-    <w:lsdException w:name="TOC Heading" w:uiPriority="39" w:semiHidden="1" w:unhideWhenUsed="1" w:qFormat="1"/>
-    <w:lsdException w:name="Plain Table 1" w:uiPriority="41"/>
-    <w:lsdException w:name="Plain Table 2" w:uiPriority="42"/>
-    <w:lsdException w:name="Plain Table 3" w:uiPriority="43"/>
-    <w:lsdException w:name="Plain Table 4" w:uiPriority="44"/>
-    <w:lsdException w:name="Plain Table 5" w:uiPriority="45"/>
-    <w:lsdException w:name="Grid Table Light" w:uiPriority="40"/>
-    <w:lsdException w:name="Grid Table 1 Light" w:uiPriority="46"/>
-    <w:lsdException w:name="Grid Table 2" w:uiPriority="47"/>
-    <w:lsdException w:name="Grid Table 3" w:uiPriority="48"/>
-    <w:lsdException w:name="Grid Table 4" w:uiPriority="49"/>
-    <w:lsdException w:name="Grid Table 5 Dark" w:uiPriority="50"/>
-    <w:lsdException w:name="Grid Table 6 Colorful" w:uiPriority="51"/>
-    <w:lsdException w:name="Grid Table 7 Colorful" w:uiPriority="52"/>
-    <w:lsdException w:name="Grid Table 1 Light Accent 1" w:uiPriority="46"/>
-    <w:lsdException w:name="Grid Table 2 Accent 1" w:uiPriority="47"/>
-    <w:lsdException w:name="Grid Table 3 Accent 1" w:uiPriority="48"/>
-    <w:lsdException w:name="Grid Table 4 Accent 1" w:uiPriority="49"/>
-    <w:lsdException w:name="Grid Table 5 Dark Accent 1" w:uiPriority="50"/>
-    <w:lsdException w:name="Grid Table 6 Colorful Accent 1" w:uiPriority="51"/>
-    <w:lsdException w:name="Grid Table 7 Colorful Accent 1" w:uiPriority="52"/>
-    <w:lsdException w:name="Grid Table 1 Light Accent 2" w:uiPriority="46"/>
-    <w:lsdException w:name="Grid Table 2 Accent 2" w:uiPriority="47"/>
-    <w:lsdException w:name="Grid Table 3 Accent 2" w:uiPriority="48"/>
-    <w:lsdException w:name="Grid Table 4 Accent 2" w:uiPriority="49"/>
-    <w:lsdException w:name="Grid Table 5 Dark Accent 2" w:uiPriority="50"/>
-    <w:lsdException w:name="Grid Table 6 Colorful Accent 2" w:uiPriority="51"/>
-    <w:lsdException w:name="Grid Table 7 Colorful Accent 2" w:uiPriority="52"/>
-    <w:lsdException w:name="Grid Table 1 Light Accent 3" w:uiPriority="46"/>
-    <w:lsdException w:name="Grid Table 2 Accent 3" w:uiPriority="47"/>
-    <w:lsdException w:name="Grid Table 3 Accent 3" w:uiPriority="48"/>
-    <w:lsdException w:name="Grid Table 4 Accent 3" w:uiPriority="49"/>
-    <w:lsdException w:name="Grid Table 5 Dark Accent 3" w:uiPriority="50"/>
-    <w:lsdException w:name="Grid Table 6 Colorful Accent 3" w:uiPriority="51"/>
-    <w:lsdException w:name="Grid Table 7 Colorful Accent 3" w:uiPriority="52"/>
-    <w:lsdException w:name="Grid Table 1 Light Accent 4" w:uiPriority="46"/>
-    <w:lsdException w:name="Grid Table 2 Accent 4" w:uiPriority="47"/>
-    <w:lsdException w:name="Grid Table 3 Accent 4" w:uiPriority="48"/>
-    <w:lsdException w:name="Grid Table 4 Accent 4" w:uiPriority="49"/>
-    <w:lsdException w:name="Grid Table 5 Dark Accent 4" w:uiPriority="50"/>
-    <w:lsdException w:name="Grid Table 6 Colorful Accent 4" w:uiPriority="51"/>
-    <w:lsdException w:name="Grid Table 7 Colorful Accent 4" w:uiPriority="52"/>
-    <w:lsdException w:name="Grid Table 1 Light Accent 5" w:uiPriority="46"/>
-    <w:lsdException w:name="Grid Table 2 Accent 5" w:uiPriority="47"/>
-    <w:lsdException w:name="Grid Table 3 Accent 5" w:uiPriority="48"/>
-    <w:lsdException w:name="Grid Table 4 Accent 5" w:uiPriority="49"/>
-    <w:lsdException w:name="Grid Table 5 Dark Accent 5" w:uiPriority="50"/>
-    <w:lsdException w:name="Grid Table 6 Colorful Accent 5" w:uiPriority="51"/>
-    <w:lsdException w:name="Grid Table 7 Colorful Accent 5" w:uiPriority="52"/>
-    <w:lsdException w:name="Grid Table 1 Light Accent 6" w:uiPriority="46"/>
-    <w:lsdException w:name="Grid Table 2 Accent 6" w:uiPriority="47"/>
-    <w:lsdException w:name="Grid Table 3 Accent 6" w:uiPriority="48"/>
-    <w:lsdException w:name="Grid Table 4 Accent 6" w:uiPriority="49"/>
-    <w:lsdException w:name="Grid Table 5 Dark Accent 6" w:uiPriority="50"/>
-    <w:lsdException w:name="Grid Table 6 Colorful Accent 6" w:uiPriority="51"/>
-    <w:lsdException w:name="Grid Table 7 Colorful Accent 6" w:uiPriority="52"/>
-    <w:lsdException w:name="List Table 1 Light" w:uiPriority="46"/>
-    <w:lsdException w:name="List Table 2" w:uiPriority="47"/>
-    <w:lsdException w:name="List Table 3" w:uiPriority="48"/>
-    <w:lsdException w:name="List Table 4" w:uiPriority="49"/>
-    <w:lsdException w:name="List Table 5 Dark" w:uiPriority="50"/>
-    <w:lsdException w:name="List Table 6 Colorful" w:uiPriority="51"/>
-    <w:lsdException w:name="List Table 7 Colorful" w:uiPriority="52"/>
-    <w:lsdException w:name="List Table 1 Light Accent 1" w:uiPriority="46"/>
-    <w:lsdException w:name="List Table 2 Accent 1" w:uiPriority="47"/>
-    <w:lsdException w:name="List Table 3 Accent 1" w:uiPriority="48"/>
-    <w:lsdException w:name="List Table 4 Accent 1" w:uiPriority="49"/>
-    <w:lsdException w:name="List Table 5 Dark Accent 1" w:uiPriority="50"/>
-    <w:lsdException w:name="List Table 6 Colorful Accent 1" w:uiPriority="51"/>
-    <w:lsdException w:name="List Table 7 Colorful Accent 1" w:uiPriority="52"/>
-    <w:lsdException w:name="List Table 1 Light Accent 2" w:uiPriority="46"/>
-    <w:lsdException w:name="List Table 2 Accent 2" w:uiPriority="47"/>
-    <w:lsdException w:name="List Table 3 Accent 2" w:uiPriority="48"/>
-    <w:lsdException w:name="List Table 4 Accent 2" w:uiPriority="49"/>
-    <w:lsdException w:name="List Table 5 Dark Accent 2" w:uiPriority="50"/>
-    <w:lsdException w:name="List Table 6 Colorful Accent 2" w:uiPriority="51"/>
-    <w:lsdException w:name="List Table 7 Colorful Accent 2" w:uiPriority="52"/>
-    <w:lsdException w:name="List Table 1 Light Accent 3" w:uiPriority="46"/>
-    <w:lsdException w:name="List Table 2 Accent 3" w:uiPriority="47"/>
-    <w:lsdException w:name="List Table 3 Accent 3" w:uiPriority="48"/>
-    <w:lsdException w:name="List Table 4 Accent 3" w:uiPriority="49"/>
-    <w:lsdException w:name="List Table 5 Dark Accent 3" w:uiPriority="50"/>
-    <w:lsdException w:name="List Table 6 Colorful Accent 3" w:uiPriority="51"/>
-    <w:lsdException w:name="List Table 7 Colorful Accent 3" w:uiPriority="52"/>
-    <w:lsdException w:name="List Table 1 Light Accent 4" w:uiPriority="46"/>
-    <w:lsdException w:name="List Table 2 Accent 4" w:uiPriority="47"/>
-    <w:lsdException w:name="List Table 3 Accent 4" w:uiPriority="48"/>
-    <w:lsdException w:name="List Table 4 Accent 4" w:uiPriority="49"/>
-    <w:lsdException w:name="List Table 5 Dark Accent 4" w:uiPriority="50"/>
-    <w:lsdException w:name="List Table 6 Colorful Accent 4" w:uiPriority="51"/>
-    <w:lsdException w:name="List Table 7 Colorful Accent 4" w:uiPriority="52"/>
-    <w:lsdException w:name="List Table 1 Light Accent 5" w:uiPriority="46"/>
-    <w:lsdException w:name="List Table 2 Accent 5" w:uiPriority="47"/>
-    <w:lsdException w:name="List Table 3 Accent 5" w:uiPriority="48"/>
-    <w:lsdException w:name="List Table 4 Accent 5" w:uiPriority="49"/>
-    <w:lsdException w:name="List Table 5 Dark Accent 5" w:uiPriority="50"/>
-    <w:lsdException w:name="List Table 6 Colorful Accent 5" w:uiPriority="51"/>
-    <w:lsdException w:name="List Table 7 Colorful Accent 5" w:uiPriority="52"/>
-    <w:lsdException w:name="List Table 1 Light Accent 6" w:uiPriority="46"/>
-    <w:lsdException w:name="List Table 2 Accent 6" w:uiPriority="47"/>
-    <w:lsdException w:name="List Table 3 Accent 6" w:uiPriority="48"/>
-    <w:lsdException w:name="List Table 4 Accent 6" w:uiPriority="49"/>
-    <w:lsdException w:name="List Table 5 Dark Accent 6" w:uiPriority="50"/>
-    <w:lsdException w:name="List Table 6 Colorful Accent 6" w:uiPriority="51"/>
-    <w:lsdException w:name="List Table 7 Colorful Accent 6" w:uiPriority="52"/>
-  </w:latentStyles>
-  <w:style w:type="paragraph" w:styleId="Normal" w:default="1">
+  <w:style w:type="paragraph" w:styleId="Normal">
     <w:name w:val="Normal"/>
     <w:qFormat/>
     <w:pPr>
       <w:widowControl/>
       <w:suppressAutoHyphens w:val="true"/>
+      <w:kinsoku w:val="true"/>
+      <w:overflowPunct w:val="true"/>
+      <w:autoSpaceDE w:val="true"/>
       <w:bidi w:val="0"/>
       <w:spacing w:lineRule="auto" w:line="259" w:before="0" w:after="160"/>
       <w:jc w:val="left"/>
     </w:pPr>
     <w:rPr>
-      <w:rFonts w:ascii="Calibri" w:hAnsi="Calibri" w:eastAsia="Calibri" w:cs="" w:asciiTheme="minorHAnsi" w:cstheme="minorBidi" w:eastAsiaTheme="minorHAnsi" w:hAnsiTheme="minorHAnsi"/>
+      <w:rFonts w:ascii="Calibri" w:hAnsi="Calibri" w:eastAsia="Calibri" w:cs="DejaVu Sans"/>
       <w:color w:val="auto"/>
       <w:kern w:val="0"/>
       <w:sz w:val="22"/>
@@ -1792,21 +1482,16 @@
       <w:lang w:val="es-CO" w:eastAsia="en-US" w:bidi="ar-SA"/>
     </w:rPr>
   </w:style>
-  <w:style w:type="character" w:styleId="DefaultParagraphFont" w:default="1">
+  <w:style w:type="character" w:styleId="DefaultParagraphFont">
     <w:name w:val="Default Paragraph Font"/>
-    <w:uiPriority w:val="1"/>
-    <w:semiHidden/>
-    <w:unhideWhenUsed/>
     <w:qFormat/>
     <w:rPr/>
   </w:style>
-  <w:style w:type="character" w:styleId="Textoindependiente2Car" w:customStyle="1">
+  <w:style w:type="character" w:styleId="Textoindependiente2Car">
     <w:name w:val="Texto independiente 2 Car"/>
     <w:basedOn w:val="DefaultParagraphFont"/>
     <w:link w:val="BodyText2"/>
-    <w:uiPriority w:val="99"/>
     <w:qFormat/>
-    <w:rsid w:val="00e82ef5"/>
     <w:rPr>
       <w:rFonts w:ascii="Times New Roman" w:hAnsi="Times New Roman" w:eastAsia="Times New Roman" w:cs="Times New Roman"/>
       <w:sz w:val="24"/>
@@ -1814,13 +1499,10 @@
       <w:lang w:eastAsia="es-CO"/>
     </w:rPr>
   </w:style>
-  <w:style w:type="character" w:styleId="SangradetextonormalCar" w:customStyle="1">
+  <w:style w:type="character" w:styleId="SangradetextonormalCar">
     <w:name w:val="Sangría de texto normal Car"/>
     <w:basedOn w:val="DefaultParagraphFont"/>
-    <w:uiPriority w:val="99"/>
-    <w:semiHidden/>
     <w:qFormat/>
-    <w:rsid w:val="00e82ef5"/>
     <w:rPr/>
   </w:style>
   <w:style w:type="paragraph" w:styleId="Ttulo">
@@ -1886,12 +1568,9 @@
     <w:name w:val="Body Text 2"/>
     <w:basedOn w:val="Normal"/>
     <w:link w:val="Textoindependiente2Car"/>
-    <w:uiPriority w:val="99"/>
-    <w:unhideWhenUsed/>
     <w:qFormat/>
-    <w:rsid w:val="00e82ef5"/>
     <w:pPr>
-      <w:spacing w:lineRule="auto" w:line="240" w:beforeAutospacing="1" w:afterAutospacing="1"/>
+      <w:spacing w:lineRule="auto" w:line="240" w:before="280" w:after="280"/>
     </w:pPr>
     <w:rPr>
       <w:rFonts w:ascii="Times New Roman" w:hAnsi="Times New Roman" w:eastAsia="Times New Roman" w:cs="Times New Roman"/>
@@ -1904,310 +1583,22 @@
     <w:name w:val="Body Text Indent"/>
     <w:basedOn w:val="Normal"/>
     <w:link w:val="SangradetextonormalCar"/>
-    <w:uiPriority w:val="99"/>
-    <w:semiHidden/>
-    <w:unhideWhenUsed/>
-    <w:rsid w:val="00e82ef5"/>
     <w:pPr>
       <w:spacing w:before="0" w:after="120"/>
-      <w:ind w:left="283" w:hanging="0"/>
+      <w:ind w:left="283" w:right="0" w:hanging="0"/>
     </w:pPr>
     <w:rPr/>
   </w:style>
   <w:style w:type="paragraph" w:styleId="ListParagraph">
     <w:name w:val="List Paragraph"/>
     <w:basedOn w:val="Normal"/>
-    <w:uiPriority w:val="34"/>
     <w:qFormat/>
-    <w:rsid w:val="00bf465c"/>
     <w:pPr>
       <w:spacing w:before="0" w:after="160"/>
-      <w:ind w:left="720" w:hanging="0"/>
+      <w:ind w:left="720" w:right="0" w:hanging="0"/>
       <w:contextualSpacing/>
     </w:pPr>
     <w:rPr/>
   </w:style>
-  <w:style w:type="numbering" w:styleId="NoList" w:default="1">
-    <w:name w:val="No List"/>
-    <w:uiPriority w:val="99"/>
-    <w:semiHidden/>
-    <w:unhideWhenUsed/>
-    <w:qFormat/>
-  </w:style>
-  <w:style w:type="table" w:default="1" w:styleId="Tablanormal">
-    <w:name w:val="Normal Table"/>
-    <w:uiPriority w:val="99"/>
-    <w:semiHidden/>
-    <w:unhideWhenUsed/>
-    <w:tblPr>
-      <w:tblCellMar>
-        <w:top w:w="0" w:type="dxa"/>
-        <w:left w:w="108" w:type="dxa"/>
-        <w:bottom w:w="0" w:type="dxa"/>
-        <w:right w:w="108" w:type="dxa"/>
-      </w:tblCellMar>
-    </w:tblPr>
-  </w:style>
 </w:styles>
-</file>
-
-<file path=word/theme/theme1.xml><?xml version="1.0" encoding="utf-8"?>
-<a:theme xmlns:a="http://schemas.openxmlformats.org/drawingml/2006/main" name="Tema de Office">
-  <a:themeElements>
-    <a:clrScheme name="Office">
-      <a:dk1>
-        <a:sysClr val="windowText" lastClr="000000"/>
-      </a:dk1>
-      <a:lt1>
-        <a:sysClr val="window" lastClr="FFFFFF"/>
-      </a:lt1>
-      <a:dk2>
-        <a:srgbClr val="44546A"/>
-      </a:dk2>
-      <a:lt2>
-        <a:srgbClr val="E7E6E6"/>
-      </a:lt2>
-      <a:accent1>
-        <a:srgbClr val="5B9BD5"/>
-      </a:accent1>
-      <a:accent2>
-        <a:srgbClr val="ED7D31"/>
-      </a:accent2>
-      <a:accent3>
-        <a:srgbClr val="A5A5A5"/>
-      </a:accent3>
-      <a:accent4>
-        <a:srgbClr val="FFC000"/>
-      </a:accent4>
-      <a:accent5>
-        <a:srgbClr val="4472C4"/>
-      </a:accent5>
-      <a:accent6>
-        <a:srgbClr val="70AD47"/>
-      </a:accent6>
-      <a:hlink>
-        <a:srgbClr val="0563C1"/>
-      </a:hlink>
-      <a:folHlink>
-        <a:srgbClr val="954F72"/>
-      </a:folHlink>
-    </a:clrScheme>
-    <a:fontScheme name="Office">
-      <a:majorFont>
-        <a:latin typeface="Calibri Light" panose="020F0302020204030204"/>
-        <a:ea typeface=""/>
-        <a:cs typeface=""/>
-        <a:font script="Jpan" typeface="ＭＳ ゴシック"/>
-        <a:font script="Hang" typeface="맑은 고딕"/>
-        <a:font script="Hans" typeface="宋体"/>
-        <a:font script="Hant" typeface="新細明體"/>
-        <a:font script="Arab" typeface="Times New Roman"/>
-        <a:font script="Hebr" typeface="Times New Roman"/>
-        <a:font script="Thai" typeface="Angsana New"/>
-        <a:font script="Ethi" typeface="Nyala"/>
-        <a:font script="Beng" typeface="Vrinda"/>
-        <a:font script="Gujr" typeface="Shruti"/>
-        <a:font script="Khmr" typeface="MoolBoran"/>
-        <a:font script="Knda" typeface="Tunga"/>
-        <a:font script="Guru" typeface="Raavi"/>
-        <a:font script="Cans" typeface="Euphemia"/>
-        <a:font script="Cher" typeface="Plantagenet Cherokee"/>
-        <a:font script="Yiii" typeface="Microsoft Yi Baiti"/>
-        <a:font script="Tibt" typeface="Microsoft Himalaya"/>
-        <a:font script="Thaa" typeface="MV Boli"/>
-        <a:font script="Deva" typeface="Mangal"/>
-        <a:font script="Telu" typeface="Gautami"/>
-        <a:font script="Taml" typeface="Latha"/>
-        <a:font script="Syrc" typeface="Estrangelo Edessa"/>
-        <a:font script="Orya" typeface="Kalinga"/>
-        <a:font script="Mlym" typeface="Kartika"/>
-        <a:font script="Laoo" typeface="DokChampa"/>
-        <a:font script="Sinh" typeface="Iskoola Pota"/>
-        <a:font script="Mong" typeface="Mongolian Baiti"/>
-        <a:font script="Viet" typeface="Times New Roman"/>
-        <a:font script="Uigh" typeface="Microsoft Uighur"/>
-        <a:font script="Geor" typeface="Sylfaen"/>
-      </a:majorFont>
-      <a:minorFont>
-        <a:latin typeface="Calibri" panose="020F0502020204030204"/>
-        <a:ea typeface=""/>
-        <a:cs typeface=""/>
-        <a:font script="Jpan" typeface="ＭＳ 明朝"/>
-        <a:font script="Hang" typeface="맑은 고딕"/>
-        <a:font script="Hans" typeface="宋体"/>
-        <a:font script="Hant" typeface="新細明體"/>
-        <a:font script="Arab" typeface="Arial"/>
-        <a:font script="Hebr" typeface="Arial"/>
-        <a:font script="Thai" typeface="Cordia New"/>
-        <a:font script="Ethi" typeface="Nyala"/>
-        <a:font script="Beng" typeface="Vrinda"/>
-        <a:font script="Gujr" typeface="Shruti"/>
-        <a:font script="Khmr" typeface="DaunPenh"/>
-        <a:font script="Knda" typeface="Tunga"/>
-        <a:font script="Guru" typeface="Raavi"/>
-        <a:font script="Cans" typeface="Euphemia"/>
-        <a:font script="Cher" typeface="Plantagenet Cherokee"/>
-        <a:font script="Yiii" typeface="Microsoft Yi Baiti"/>
-        <a:font script="Tibt" typeface="Microsoft Himalaya"/>
-        <a:font script="Thaa" typeface="MV Boli"/>
-        <a:font script="Deva" typeface="Mangal"/>
-        <a:font script="Telu" typeface="Gautami"/>
-        <a:font script="Taml" typeface="Latha"/>
-        <a:font script="Syrc" typeface="Estrangelo Edessa"/>
-        <a:font script="Orya" typeface="Kalinga"/>
-        <a:font script="Mlym" typeface="Kartika"/>
-        <a:font script="Laoo" typeface="DokChampa"/>
-        <a:font script="Sinh" typeface="Iskoola Pota"/>
-        <a:font script="Mong" typeface="Mongolian Baiti"/>
-        <a:font script="Viet" typeface="Arial"/>
-        <a:font script="Uigh" typeface="Microsoft Uighur"/>
-        <a:font script="Geor" typeface="Sylfaen"/>
-      </a:minorFont>
-    </a:fontScheme>
-    <a:fmtScheme name="Office">
-      <a:fillStyleLst>
-        <a:solidFill>
-          <a:schemeClr val="phClr"/>
-        </a:solidFill>
-        <a:gradFill rotWithShape="1">
-          <a:gsLst>
-            <a:gs pos="0">
-              <a:schemeClr val="phClr">
-                <a:lumMod val="110000"/>
-                <a:satMod val="105000"/>
-                <a:tint val="67000"/>
-              </a:schemeClr>
-            </a:gs>
-            <a:gs pos="50000">
-              <a:schemeClr val="phClr">
-                <a:lumMod val="105000"/>
-                <a:satMod val="103000"/>
-                <a:tint val="73000"/>
-              </a:schemeClr>
-            </a:gs>
-            <a:gs pos="100000">
-              <a:schemeClr val="phClr">
-                <a:lumMod val="105000"/>
-                <a:satMod val="109000"/>
-                <a:tint val="81000"/>
-              </a:schemeClr>
-            </a:gs>
-          </a:gsLst>
-          <a:lin ang="5400000" scaled="0"/>
-        </a:gradFill>
-        <a:gradFill rotWithShape="1">
-          <a:gsLst>
-            <a:gs pos="0">
-              <a:schemeClr val="phClr">
-                <a:satMod val="103000"/>
-                <a:lumMod val="102000"/>
-                <a:tint val="94000"/>
-              </a:schemeClr>
-            </a:gs>
-            <a:gs pos="50000">
-              <a:schemeClr val="phClr">
-                <a:satMod val="110000"/>
-                <a:lumMod val="100000"/>
-                <a:shade val="100000"/>
-              </a:schemeClr>
-            </a:gs>
-            <a:gs pos="100000">
-              <a:schemeClr val="phClr">
-                <a:lumMod val="99000"/>
-                <a:satMod val="120000"/>
-                <a:shade val="78000"/>
-              </a:schemeClr>
-            </a:gs>
-          </a:gsLst>
-          <a:lin ang="5400000" scaled="0"/>
-        </a:gradFill>
-      </a:fillStyleLst>
-      <a:lnStyleLst>
-        <a:ln w="6350" cap="flat" cmpd="sng" algn="ctr">
-          <a:solidFill>
-            <a:schemeClr val="phClr"/>
-          </a:solidFill>
-          <a:prstDash val="solid"/>
-          <a:miter lim="800000"/>
-        </a:ln>
-        <a:ln w="12700" cap="flat" cmpd="sng" algn="ctr">
-          <a:solidFill>
-            <a:schemeClr val="phClr"/>
-          </a:solidFill>
-          <a:prstDash val="solid"/>
-          <a:miter lim="800000"/>
-        </a:ln>
-        <a:ln w="19050" cap="flat" cmpd="sng" algn="ctr">
-          <a:solidFill>
-            <a:schemeClr val="phClr"/>
-          </a:solidFill>
-          <a:prstDash val="solid"/>
-          <a:miter lim="800000"/>
-        </a:ln>
-      </a:lnStyleLst>
-      <a:effectStyleLst>
-        <a:effectStyle>
-          <a:effectLst/>
-        </a:effectStyle>
-        <a:effectStyle>
-          <a:effectLst/>
-        </a:effectStyle>
-        <a:effectStyle>
-          <a:effectLst>
-            <a:outerShdw blurRad="57150" dist="19050" dir="5400000" algn="ctr" rotWithShape="0">
-              <a:srgbClr val="000000">
-                <a:alpha val="63000"/>
-              </a:srgbClr>
-            </a:outerShdw>
-          </a:effectLst>
-        </a:effectStyle>
-      </a:effectStyleLst>
-      <a:bgFillStyleLst>
-        <a:solidFill>
-          <a:schemeClr val="phClr"/>
-        </a:solidFill>
-        <a:solidFill>
-          <a:schemeClr val="phClr">
-            <a:tint val="95000"/>
-            <a:satMod val="170000"/>
-          </a:schemeClr>
-        </a:solidFill>
-        <a:gradFill rotWithShape="1">
-          <a:gsLst>
-            <a:gs pos="0">
-              <a:schemeClr val="phClr">
-                <a:tint val="93000"/>
-                <a:satMod val="150000"/>
-                <a:shade val="98000"/>
-                <a:lumMod val="102000"/>
-              </a:schemeClr>
-            </a:gs>
-            <a:gs pos="50000">
-              <a:schemeClr val="phClr">
-                <a:tint val="98000"/>
-                <a:satMod val="130000"/>
-                <a:shade val="90000"/>
-                <a:lumMod val="103000"/>
-              </a:schemeClr>
-            </a:gs>
-            <a:gs pos="100000">
-              <a:schemeClr val="phClr">
-                <a:shade val="63000"/>
-                <a:satMod val="120000"/>
-              </a:schemeClr>
-            </a:gs>
-          </a:gsLst>
-          <a:lin ang="5400000" scaled="0"/>
-        </a:gradFill>
-      </a:bgFillStyleLst>
-    </a:fmtScheme>
-  </a:themeElements>
-  <a:objectDefaults/>
-  <a:extraClrSchemeLst/>
-  <a:extLst>
-    <a:ext uri="{05A4C25C-085E-4340-85A3-A5531E510DB2}">
-      <thm15:themeFamily xmlns:thm15="http://schemas.microsoft.com/office/thememl/2012/main" name="Office Theme" id="{62F939B6-93AF-4DB8-9C6B-D6C7DFDC589F}" vid="{4A3C46E8-61CC-4603-A589-7422A47A8E4A}"/>
-    </a:ext>
-  </a:extLst>
-</a:theme>
 </file>
</xml_diff>